<commit_message>
complete first 2 tasks
</commit_message>
<xml_diff>
--- a/smartcab/Train a Smartcab to Drive Report.docx
+++ b/smartcab/Train a Smartcab to Drive Report.docx
@@ -25,117 +25,53 @@
           <w:sz w:val="33"/>
           <w:szCs w:val="33"/>
         </w:rPr>
-        <w:t xml:space="preserve">Train a </w:t>
-      </w:r>
-      <w:proofErr w:type="spellStart"/>
-      <w:r>
+        <w:t>Train a Smartcab to Drive</w:t>
+      </w:r>
+    </w:p>
+    <w:p>
+      <w:pPr>
+        <w:shd w:val="clear" w:color="auto" w:fill="FFFFFF"/>
+        <w:spacing w:after="225" w:line="357" w:lineRule="atLeast"/>
+        <w:rPr>
+          <w:rFonts w:ascii="Helvetica Neue" w:hAnsi="Helvetica Neue" w:cs="Times New Roman"/>
+          <w:color w:val="303030"/>
+          <w:sz w:val="21"/>
+          <w:szCs w:val="21"/>
+        </w:rPr>
+      </w:pPr>
+      <w:r>
+        <w:rPr>
+          <w:rFonts w:ascii="Helvetica Neue" w:hAnsi="Helvetica Neue" w:cs="Times New Roman"/>
+          <w:color w:val="303030"/>
+          <w:sz w:val="21"/>
+          <w:szCs w:val="21"/>
+        </w:rPr>
+        <w:t>A smartcab is a self-driving car from the not-so-distant future that ferries people from one arbitrary location to another. In this project, you will use reinforcement learning to train a smartcab how to drive.</w:t>
+      </w:r>
+    </w:p>
+    <w:p>
+      <w:pPr>
+        <w:shd w:val="clear" w:color="auto" w:fill="FFFFFF"/>
+        <w:spacing w:before="345" w:after="173"/>
+        <w:outlineLvl w:val="2"/>
         <w:rPr>
           <w:rFonts w:ascii="Helvetica Neue" w:eastAsia="Times New Roman" w:hAnsi="Helvetica Neue" w:cs="Times New Roman"/>
           <w:b/>
           <w:bCs/>
-          <w:color w:val="307699"/>
-          <w:sz w:val="33"/>
-          <w:szCs w:val="33"/>
-        </w:rPr>
-        <w:t>Smartcab</w:t>
-      </w:r>
-      <w:proofErr w:type="spellEnd"/>
+          <w:color w:val="303030"/>
+          <w:sz w:val="27"/>
+          <w:szCs w:val="27"/>
+        </w:rPr>
+      </w:pPr>
       <w:r>
         <w:rPr>
           <w:rFonts w:ascii="Helvetica Neue" w:eastAsia="Times New Roman" w:hAnsi="Helvetica Neue" w:cs="Times New Roman"/>
           <w:b/>
           <w:bCs/>
-          <w:color w:val="307699"/>
-          <w:sz w:val="33"/>
-          <w:szCs w:val="33"/>
-        </w:rPr>
-        <w:t xml:space="preserve"> to Drive</w:t>
-      </w:r>
-    </w:p>
-    <w:p>
-      <w:pPr>
-        <w:shd w:val="clear" w:color="auto" w:fill="FFFFFF"/>
-        <w:spacing w:after="225" w:line="357" w:lineRule="atLeast"/>
-        <w:rPr>
-          <w:rFonts w:ascii="Helvetica Neue" w:hAnsi="Helvetica Neue" w:cs="Times New Roman"/>
-          <w:color w:val="303030"/>
-          <w:sz w:val="21"/>
-          <w:szCs w:val="21"/>
-        </w:rPr>
-      </w:pPr>
-      <w:r>
-        <w:rPr>
-          <w:rFonts w:ascii="Helvetica Neue" w:hAnsi="Helvetica Neue" w:cs="Times New Roman"/>
-          <w:color w:val="303030"/>
-          <w:sz w:val="21"/>
-          <w:szCs w:val="21"/>
-        </w:rPr>
-        <w:t xml:space="preserve">A </w:t>
-      </w:r>
-      <w:proofErr w:type="spellStart"/>
-      <w:r>
-        <w:rPr>
-          <w:rFonts w:ascii="Helvetica Neue" w:hAnsi="Helvetica Neue" w:cs="Times New Roman"/>
-          <w:color w:val="303030"/>
-          <w:sz w:val="21"/>
-          <w:szCs w:val="21"/>
-        </w:rPr>
-        <w:t>smartcab</w:t>
-      </w:r>
-      <w:proofErr w:type="spellEnd"/>
-      <w:r>
-        <w:rPr>
-          <w:rFonts w:ascii="Helvetica Neue" w:hAnsi="Helvetica Neue" w:cs="Times New Roman"/>
-          <w:color w:val="303030"/>
-          <w:sz w:val="21"/>
-          <w:szCs w:val="21"/>
-        </w:rPr>
-        <w:t xml:space="preserve"> is a self-driving car from the not-so-distant future that ferries people from one arbitrary location to another. In this project, you will use reinforcement learning to train a </w:t>
-      </w:r>
-      <w:proofErr w:type="spellStart"/>
-      <w:r>
-        <w:rPr>
-          <w:rFonts w:ascii="Helvetica Neue" w:hAnsi="Helvetica Neue" w:cs="Times New Roman"/>
-          <w:color w:val="303030"/>
-          <w:sz w:val="21"/>
-          <w:szCs w:val="21"/>
-        </w:rPr>
-        <w:t>smartcab</w:t>
-      </w:r>
-      <w:proofErr w:type="spellEnd"/>
-      <w:r>
-        <w:rPr>
-          <w:rFonts w:ascii="Helvetica Neue" w:hAnsi="Helvetica Neue" w:cs="Times New Roman"/>
-          <w:color w:val="303030"/>
-          <w:sz w:val="21"/>
-          <w:szCs w:val="21"/>
-        </w:rPr>
-        <w:t xml:space="preserve"> how to drive.</w:t>
-      </w:r>
-    </w:p>
-    <w:p>
-      <w:pPr>
-        <w:shd w:val="clear" w:color="auto" w:fill="FFFFFF"/>
-        <w:spacing w:before="345" w:after="173"/>
-        <w:outlineLvl w:val="2"/>
-        <w:rPr>
-          <w:rFonts w:ascii="Helvetica Neue" w:eastAsia="Times New Roman" w:hAnsi="Helvetica Neue" w:cs="Times New Roman"/>
-          <w:b/>
-          <w:bCs/>
           <w:color w:val="303030"/>
           <w:sz w:val="27"/>
           <w:szCs w:val="27"/>
         </w:rPr>
-      </w:pPr>
-      <w:r>
-        <w:rPr>
-          <w:rFonts w:ascii="Helvetica Neue" w:eastAsia="Times New Roman" w:hAnsi="Helvetica Neue" w:cs="Times New Roman"/>
-          <w:b/>
-          <w:bCs/>
-          <w:color w:val="303030"/>
-          <w:sz w:val="27"/>
-          <w:szCs w:val="27"/>
-        </w:rPr>
         <w:t>Environment</w:t>
       </w:r>
     </w:p>
@@ -157,27 +93,7 @@
           <w:sz w:val="21"/>
           <w:szCs w:val="21"/>
         </w:rPr>
-        <w:t xml:space="preserve">Your </w:t>
-      </w:r>
-      <w:proofErr w:type="spellStart"/>
-      <w:r>
-        <w:rPr>
-          <w:rFonts w:ascii="Helvetica Neue" w:hAnsi="Helvetica Neue" w:cs="Times New Roman"/>
-          <w:color w:val="303030"/>
-          <w:sz w:val="21"/>
-          <w:szCs w:val="21"/>
-        </w:rPr>
-        <w:t>smartcab</w:t>
-      </w:r>
-      <w:proofErr w:type="spellEnd"/>
-      <w:r>
-        <w:rPr>
-          <w:rFonts w:ascii="Helvetica Neue" w:hAnsi="Helvetica Neue" w:cs="Times New Roman"/>
-          <w:color w:val="303030"/>
-          <w:sz w:val="21"/>
-          <w:szCs w:val="21"/>
-        </w:rPr>
-        <w:t xml:space="preserve"> operates in an idealized grid-like city, with roads going North-South and East-West. Other vehicles may be present on the roads, but no pedestrians. There is a traffic light at each intersection that can be in one of two states: North-South open or East-West open.</w:t>
+        <w:t>Your smartcab operates in an idealized grid-like city, with roads going North-South and East-West. Other vehicles may be present on the roads, but no pedestrians. There is a traffic light at each intersection that can be in one of two states: North-South open or East-West open.</w:t>
       </w:r>
     </w:p>
     <w:p>
@@ -306,47 +222,7 @@
           <w:sz w:val="21"/>
           <w:szCs w:val="21"/>
         </w:rPr>
-        <w:t xml:space="preserve">Assume that a higher-level planner assigns a route to the </w:t>
-      </w:r>
-      <w:proofErr w:type="spellStart"/>
-      <w:r>
-        <w:rPr>
-          <w:rFonts w:ascii="Helvetica Neue" w:hAnsi="Helvetica Neue" w:cs="Times New Roman"/>
-          <w:color w:val="303030"/>
-          <w:sz w:val="21"/>
-          <w:szCs w:val="21"/>
-        </w:rPr>
-        <w:t>smartcab</w:t>
-      </w:r>
-      <w:proofErr w:type="spellEnd"/>
-      <w:r>
-        <w:rPr>
-          <w:rFonts w:ascii="Helvetica Neue" w:hAnsi="Helvetica Neue" w:cs="Times New Roman"/>
-          <w:color w:val="303030"/>
-          <w:sz w:val="21"/>
-          <w:szCs w:val="21"/>
-        </w:rPr>
-        <w:t xml:space="preserve">, splitting it into waypoints at each intersection. And time in this world is quantized. At any instant, the </w:t>
-      </w:r>
-      <w:proofErr w:type="spellStart"/>
-      <w:r>
-        <w:rPr>
-          <w:rFonts w:ascii="Helvetica Neue" w:hAnsi="Helvetica Neue" w:cs="Times New Roman"/>
-          <w:color w:val="303030"/>
-          <w:sz w:val="21"/>
-          <w:szCs w:val="21"/>
-        </w:rPr>
-        <w:t>smartcab</w:t>
-      </w:r>
-      <w:proofErr w:type="spellEnd"/>
-      <w:r>
-        <w:rPr>
-          <w:rFonts w:ascii="Helvetica Neue" w:hAnsi="Helvetica Neue" w:cs="Times New Roman"/>
-          <w:color w:val="303030"/>
-          <w:sz w:val="21"/>
-          <w:szCs w:val="21"/>
-        </w:rPr>
-        <w:t xml:space="preserve"> is at some intersection. Therefore, the next waypoint is always either one block straight ahead, one block left, one block right, one block back or exactly there (reached the destination).</w:t>
+        <w:t>Assume that a higher-level planner assigns a route to the smartcab, splitting it into waypoints at each intersection. And time in this world is quantized. At any instant, the smartcab is at some intersection. Therefore, the next waypoint is always either one block straight ahead, one block left, one block right, one block back or exactly there (reached the destination).</w:t>
       </w:r>
     </w:p>
     <w:p>
@@ -367,27 +243,7 @@
           <w:sz w:val="21"/>
           <w:szCs w:val="21"/>
         </w:rPr>
-        <w:t xml:space="preserve">The </w:t>
-      </w:r>
-      <w:proofErr w:type="spellStart"/>
-      <w:r>
-        <w:rPr>
-          <w:rFonts w:ascii="Helvetica Neue" w:hAnsi="Helvetica Neue" w:cs="Times New Roman"/>
-          <w:color w:val="303030"/>
-          <w:sz w:val="21"/>
-          <w:szCs w:val="21"/>
-        </w:rPr>
-        <w:t>smartcab</w:t>
-      </w:r>
-      <w:proofErr w:type="spellEnd"/>
-      <w:r>
-        <w:rPr>
-          <w:rFonts w:ascii="Helvetica Neue" w:hAnsi="Helvetica Neue" w:cs="Times New Roman"/>
-          <w:color w:val="303030"/>
-          <w:sz w:val="21"/>
-          <w:szCs w:val="21"/>
-        </w:rPr>
-        <w:t xml:space="preserve"> only has an egocentric view of the intersection it is currently at (sorry, no accurate GPS, no global location). It is able to sense whether the traffic light is green for its direction of movement (heading), and whether there is a car at the intersection on each of the incoming roadways (and which direction they are trying to go).</w:t>
+        <w:t>The smartcab only has an egocentric view of the intersection it is currently at (sorry, no accurate GPS, no global location). It is able to sense whether the traffic light is green for its direction of movement (heading), and whether there is a car at the intersection on each of the incoming roadways (and which direction they are trying to go).</w:t>
       </w:r>
     </w:p>
     <w:p>
@@ -450,19 +306,39 @@
           <w:szCs w:val="21"/>
         </w:rPr>
         <w:lastRenderedPageBreak/>
-        <w:t xml:space="preserve">At any instant, the </w:t>
-      </w:r>
-      <w:proofErr w:type="spellStart"/>
-      <w:r>
+        <w:t>At any instant, the smartcab can either stay put at the current intersection, move one block forward, one block left, or one block right (no backward movement).</w:t>
+      </w:r>
+    </w:p>
+    <w:p>
+      <w:pPr>
+        <w:pStyle w:val="Heading3"/>
+        <w:shd w:val="clear" w:color="auto" w:fill="FFFFFF"/>
+        <w:spacing w:before="345" w:beforeAutospacing="0" w:after="173" w:afterAutospacing="0"/>
+        <w:rPr>
+          <w:rFonts w:ascii="Helvetica Neue" w:eastAsia="Times New Roman" w:hAnsi="Helvetica Neue"/>
+          <w:color w:val="303030"/>
+        </w:rPr>
+      </w:pPr>
+      <w:r>
+        <w:rPr>
+          <w:rFonts w:ascii="Helvetica Neue" w:eastAsia="Times New Roman" w:hAnsi="Helvetica Neue"/>
+          <w:color w:val="303030"/>
+        </w:rPr>
+        <w:t>Rewards</w:t>
+      </w:r>
+    </w:p>
+    <w:p>
+      <w:pPr>
+        <w:pStyle w:val="NormalWeb"/>
+        <w:shd w:val="clear" w:color="auto" w:fill="FFFFFF"/>
+        <w:spacing w:before="0" w:beforeAutospacing="0" w:after="225" w:afterAutospacing="0" w:line="357" w:lineRule="atLeast"/>
         <w:rPr>
           <w:rFonts w:ascii="Helvetica Neue" w:hAnsi="Helvetica Neue"/>
           <w:color w:val="303030"/>
           <w:sz w:val="21"/>
           <w:szCs w:val="21"/>
         </w:rPr>
-        <w:t>smartcab</w:t>
-      </w:r>
-      <w:proofErr w:type="spellEnd"/>
+      </w:pPr>
       <w:r>
         <w:rPr>
           <w:rFonts w:ascii="Helvetica Neue" w:hAnsi="Helvetica Neue"/>
@@ -470,7 +346,29 @@
           <w:sz w:val="21"/>
           <w:szCs w:val="21"/>
         </w:rPr>
-        <w:t xml:space="preserve"> can either stay put at the current intersection, move one block forward, one block left, or one block right (no backward movement).</w:t>
+        <w:t>The smartcab gets a reward for each successfully completed trip. A trip is considered “successfully completed” if the passenger is dropped off at the desired destination (some intersection) within a pre-specified time bound (computed with a route plan).</w:t>
+      </w:r>
+    </w:p>
+    <w:p>
+      <w:pPr>
+        <w:pStyle w:val="NormalWeb"/>
+        <w:shd w:val="clear" w:color="auto" w:fill="FFFFFF"/>
+        <w:spacing w:before="0" w:beforeAutospacing="0" w:after="225" w:afterAutospacing="0" w:line="357" w:lineRule="atLeast"/>
+        <w:rPr>
+          <w:rFonts w:ascii="Helvetica Neue" w:hAnsi="Helvetica Neue"/>
+          <w:color w:val="303030"/>
+          <w:sz w:val="21"/>
+          <w:szCs w:val="21"/>
+        </w:rPr>
+      </w:pPr>
+      <w:r>
+        <w:rPr>
+          <w:rFonts w:ascii="Helvetica Neue" w:hAnsi="Helvetica Neue"/>
+          <w:color w:val="303030"/>
+          <w:sz w:val="21"/>
+          <w:szCs w:val="21"/>
+        </w:rPr>
+        <w:t>It also gets a smaller reward for each correct move executed at an intersection. It gets a small penalty for an incorrect move, and a larger penalty for violating traffic rules and/or causing an accident.</w:t>
       </w:r>
     </w:p>
     <w:p>
@@ -488,7 +386,7 @@
           <w:rFonts w:ascii="Helvetica Neue" w:eastAsia="Times New Roman" w:hAnsi="Helvetica Neue"/>
           <w:color w:val="303030"/>
         </w:rPr>
-        <w:t>Rewards</w:t>
+        <w:t>Goal</w:t>
       </w:r>
     </w:p>
     <w:p>
@@ -510,109 +408,7 @@
           <w:sz w:val="21"/>
           <w:szCs w:val="21"/>
         </w:rPr>
-        <w:t xml:space="preserve">The </w:t>
-      </w:r>
-      <w:proofErr w:type="spellStart"/>
-      <w:r>
-        <w:rPr>
-          <w:rFonts w:ascii="Helvetica Neue" w:hAnsi="Helvetica Neue"/>
-          <w:color w:val="303030"/>
-          <w:sz w:val="21"/>
-          <w:szCs w:val="21"/>
-        </w:rPr>
-        <w:t>smartcab</w:t>
-      </w:r>
-      <w:proofErr w:type="spellEnd"/>
-      <w:r>
-        <w:rPr>
-          <w:rFonts w:ascii="Helvetica Neue" w:hAnsi="Helvetica Neue"/>
-          <w:color w:val="303030"/>
-          <w:sz w:val="21"/>
-          <w:szCs w:val="21"/>
-        </w:rPr>
-        <w:t xml:space="preserve"> gets a reward for each successfully completed trip. A trip is considered “successfully completed” if the passenger is dropped off at the desired destination (some intersection) within a pre-specified time bound (computed with a route plan).</w:t>
-      </w:r>
-    </w:p>
-    <w:p>
-      <w:pPr>
-        <w:pStyle w:val="NormalWeb"/>
-        <w:shd w:val="clear" w:color="auto" w:fill="FFFFFF"/>
-        <w:spacing w:before="0" w:beforeAutospacing="0" w:after="225" w:afterAutospacing="0" w:line="357" w:lineRule="atLeast"/>
-        <w:rPr>
-          <w:rFonts w:ascii="Helvetica Neue" w:hAnsi="Helvetica Neue"/>
-          <w:color w:val="303030"/>
-          <w:sz w:val="21"/>
-          <w:szCs w:val="21"/>
-        </w:rPr>
-      </w:pPr>
-      <w:r>
-        <w:rPr>
-          <w:rFonts w:ascii="Helvetica Neue" w:hAnsi="Helvetica Neue"/>
-          <w:color w:val="303030"/>
-          <w:sz w:val="21"/>
-          <w:szCs w:val="21"/>
-        </w:rPr>
-        <w:t>It also gets a smaller reward for each correct move executed at an intersection. It gets a small penalty for an incorrect move, and a larger penalty for violating traffic rules and/or causing an accident.</w:t>
-      </w:r>
-    </w:p>
-    <w:p>
-      <w:pPr>
-        <w:pStyle w:val="Heading3"/>
-        <w:shd w:val="clear" w:color="auto" w:fill="FFFFFF"/>
-        <w:spacing w:before="345" w:beforeAutospacing="0" w:after="173" w:afterAutospacing="0"/>
-        <w:rPr>
-          <w:rFonts w:ascii="Helvetica Neue" w:eastAsia="Times New Roman" w:hAnsi="Helvetica Neue"/>
-          <w:color w:val="303030"/>
-        </w:rPr>
-      </w:pPr>
-      <w:r>
-        <w:rPr>
-          <w:rFonts w:ascii="Helvetica Neue" w:eastAsia="Times New Roman" w:hAnsi="Helvetica Neue"/>
-          <w:color w:val="303030"/>
-        </w:rPr>
-        <w:t>Goal</w:t>
-      </w:r>
-    </w:p>
-    <w:p>
-      <w:pPr>
-        <w:pStyle w:val="NormalWeb"/>
-        <w:shd w:val="clear" w:color="auto" w:fill="FFFFFF"/>
-        <w:spacing w:before="0" w:beforeAutospacing="0" w:after="225" w:afterAutospacing="0" w:line="357" w:lineRule="atLeast"/>
-        <w:rPr>
-          <w:rFonts w:ascii="Helvetica Neue" w:hAnsi="Helvetica Neue"/>
-          <w:color w:val="303030"/>
-          <w:sz w:val="21"/>
-          <w:szCs w:val="21"/>
-        </w:rPr>
-      </w:pPr>
-      <w:r>
-        <w:rPr>
-          <w:rFonts w:ascii="Helvetica Neue" w:hAnsi="Helvetica Neue"/>
-          <w:color w:val="303030"/>
-          <w:sz w:val="21"/>
-          <w:szCs w:val="21"/>
-        </w:rPr>
-        <w:t xml:space="preserve">Design the AI driving agent for the </w:t>
-      </w:r>
-      <w:proofErr w:type="spellStart"/>
-      <w:r>
-        <w:rPr>
-          <w:rFonts w:ascii="Helvetica Neue" w:hAnsi="Helvetica Neue"/>
-          <w:color w:val="303030"/>
-          <w:sz w:val="21"/>
-          <w:szCs w:val="21"/>
-        </w:rPr>
-        <w:t>smartcab</w:t>
-      </w:r>
-      <w:proofErr w:type="spellEnd"/>
-      <w:r>
-        <w:rPr>
-          <w:rFonts w:ascii="Helvetica Neue" w:hAnsi="Helvetica Neue"/>
-          <w:color w:val="303030"/>
-          <w:sz w:val="21"/>
-          <w:szCs w:val="21"/>
-        </w:rPr>
-        <w:t>. It should receive the above-mentioned inputs at each time step t, and generate an output move. Based on the rewards and penalties it gets, the agent should learn an optimal policy for driving on city roads, obeying traffic rules correctly, and trying to reach the destination within a goal time.</w:t>
+        <w:t>Design the AI driving agent for the smartcab. It should receive the above-mentioned inputs at each time step t, and generate an output move. Based on the rewards and penalties it gets, the agent should learn an optimal policy for driving on city roads, obeying traffic rules correctly, and trying to reach the destination within a goal time.</w:t>
       </w:r>
     </w:p>
     <w:p/>
@@ -689,7 +485,6 @@
         <w:t>You need Python 2.7 and </w:t>
       </w:r>
       <w:hyperlink r:id="rId7" w:tgtFrame="_blank" w:history="1">
-        <w:proofErr w:type="spellStart"/>
         <w:r>
           <w:rPr>
             <w:rFonts w:ascii="Helvetica Neue" w:hAnsi="Helvetica Neue" w:cs="Times New Roman"/>
@@ -701,7 +496,6 @@
           </w:rPr>
           <w:t>pygame</w:t>
         </w:r>
-        <w:proofErr w:type="spellEnd"/>
       </w:hyperlink>
       <w:r>
         <w:rPr>
@@ -731,27 +525,7 @@
           <w:szCs w:val="21"/>
         </w:rPr>
         <w:br/>
-        <w:t xml:space="preserve">For help with installation, it is best to reach out to the </w:t>
-      </w:r>
-      <w:proofErr w:type="spellStart"/>
-      <w:r>
-        <w:rPr>
-          <w:rFonts w:ascii="Helvetica Neue" w:hAnsi="Helvetica Neue" w:cs="Times New Roman"/>
-          <w:color w:val="303030"/>
-          <w:sz w:val="21"/>
-          <w:szCs w:val="21"/>
-        </w:rPr>
-        <w:t>pygame</w:t>
-      </w:r>
-      <w:proofErr w:type="spellEnd"/>
-      <w:r>
-        <w:rPr>
-          <w:rFonts w:ascii="Helvetica Neue" w:hAnsi="Helvetica Neue" w:cs="Times New Roman"/>
-          <w:color w:val="303030"/>
-          <w:sz w:val="21"/>
-          <w:szCs w:val="21"/>
-        </w:rPr>
-        <w:t xml:space="preserve"> community [</w:t>
+        <w:t>For help with installation, it is best to reach out to the pygame community [</w:t>
       </w:r>
       <w:hyperlink r:id="rId9" w:tgtFrame="_blank" w:history="1">
         <w:r>
@@ -794,7 +568,6 @@
         <w:t>, </w:t>
       </w:r>
       <w:hyperlink r:id="rId11" w:tgtFrame="_blank" w:history="1">
-        <w:proofErr w:type="spellStart"/>
         <w:r>
           <w:rPr>
             <w:rFonts w:ascii="Helvetica Neue" w:hAnsi="Helvetica Neue" w:cs="Times New Roman"/>
@@ -804,7 +577,6 @@
           </w:rPr>
           <w:t>reddit</w:t>
         </w:r>
-        <w:proofErr w:type="spellEnd"/>
       </w:hyperlink>
       <w:r>
         <w:rPr>
@@ -963,7 +735,6 @@
         </w:rPr>
         <w:t>Also create a project report (e.g. Word or Google doc), and start addressing the questions indicated in </w:t>
       </w:r>
-      <w:proofErr w:type="spellStart"/>
       <w:r>
         <w:rPr>
           <w:rFonts w:ascii="Helvetica Neue" w:hAnsi="Helvetica Neue" w:cs="Times New Roman"/>
@@ -982,17 +753,7 @@
           <w:sz w:val="21"/>
           <w:szCs w:val="21"/>
         </w:rPr>
-        <w:t>below</w:t>
-      </w:r>
-      <w:proofErr w:type="spellEnd"/>
-      <w:r>
-        <w:rPr>
-          <w:rFonts w:ascii="Helvetica Neue" w:hAnsi="Helvetica Neue" w:cs="Times New Roman"/>
-          <w:color w:val="303030"/>
-          <w:sz w:val="21"/>
-          <w:szCs w:val="21"/>
-        </w:rPr>
-        <w:t>. When you have finished the project, save/download the report as a PDF and turn it in with your code.</w:t>
+        <w:t>below. When you have finished the project, save/download the report as a PDF and turn it in with your code.</w:t>
       </w:r>
     </w:p>
     <w:p>
@@ -1178,7 +939,6 @@
         </w:rPr>
         <w:t>Run this agent within the simulation environment with </w:t>
       </w:r>
-      <w:proofErr w:type="spellStart"/>
       <w:r>
         <w:rPr>
           <w:rFonts w:ascii="Menlo" w:hAnsi="Menlo" w:cs="Menlo"/>
@@ -1190,7 +950,6 @@
         </w:rPr>
         <w:t>enforce_deadline</w:t>
       </w:r>
-      <w:proofErr w:type="spellEnd"/>
       <w:r>
         <w:rPr>
           <w:rFonts w:ascii="Helvetica Neue" w:hAnsi="Helvetica Neue" w:cs="Times New Roman"/>
@@ -1266,22 +1025,71 @@
         <w:shd w:val="clear" w:color="auto" w:fill="FFFFFF"/>
         <w:spacing w:after="225" w:line="357" w:lineRule="atLeast"/>
         <w:rPr>
-          <w:rFonts w:ascii="Helvetica Neue" w:hAnsi="Helvetica Neue" w:cs="Times New Roman"/>
-          <w:color w:val="303030"/>
-          <w:sz w:val="21"/>
-          <w:szCs w:val="21"/>
-        </w:rPr>
-      </w:pPr>
-      <w:r>
-        <w:rPr>
-          <w:rFonts w:ascii="Helvetica Neue" w:hAnsi="Helvetica Neue" w:cs="Times New Roman"/>
+          <w:rFonts w:ascii="Helvetica Neue" w:hAnsi="Helvetica Neue" w:cs="Times New Roman" w:hint="eastAsia"/>
           <w:i/>
           <w:iCs/>
           <w:color w:val="303030"/>
           <w:sz w:val="21"/>
           <w:szCs w:val="21"/>
+          <w:lang w:eastAsia="zh-CN"/>
+        </w:rPr>
+      </w:pPr>
+      <w:r>
+        <w:rPr>
+          <w:rFonts w:ascii="Helvetica Neue" w:hAnsi="Helvetica Neue" w:cs="Times New Roman"/>
+          <w:i/>
+          <w:iCs/>
+          <w:color w:val="303030"/>
+          <w:sz w:val="21"/>
+          <w:szCs w:val="21"/>
         </w:rPr>
         <w:t>In your report, mention what you see in the agent’s behavior. Does it eventually make it to the target location?</w:t>
+      </w:r>
+    </w:p>
+    <w:p>
+      <w:pPr>
+        <w:rPr>
+          <w:rFonts w:hint="eastAsia"/>
+          <w:lang w:eastAsia="zh-CN"/>
+        </w:rPr>
+      </w:pPr>
+      <w:r>
+        <w:rPr>
+          <w:lang w:eastAsia="zh-CN"/>
+        </w:rPr>
+        <w:t>Since the action was randomly chosen, the agent wasn’</w:t>
+      </w:r>
+      <w:r>
+        <w:rPr>
+          <w:rFonts w:hint="eastAsia"/>
+          <w:lang w:eastAsia="zh-CN"/>
+        </w:rPr>
+        <w:t xml:space="preserve">t </w:t>
+      </w:r>
+      <w:r>
+        <w:rPr>
+          <w:lang w:eastAsia="zh-CN"/>
+        </w:rPr>
+        <w:t>optimizing</w:t>
+      </w:r>
+      <w:r>
+        <w:rPr>
+          <w:rFonts w:hint="eastAsia"/>
+          <w:lang w:eastAsia="zh-CN"/>
+        </w:rPr>
+        <w:t xml:space="preserve"> the future action from the past rewarding actions. If we set the </w:t>
+      </w:r>
+      <w:r>
+        <w:rPr>
+          <w:lang w:eastAsia="zh-CN"/>
+        </w:rPr>
+        <w:t>‘enforce_dealine’ to be false, it will reach the target somehow, but with too many unnecessary steps. If we set the ‘enforce_dealine’ to be true. The agent always failed running out of times</w:t>
+      </w:r>
+      <w:r>
+        <w:rPr>
+          <w:lang w:eastAsia="zh-CN"/>
+        </w:rPr>
+        <w:t>.</w:t>
       </w:r>
     </w:p>
     <w:p>
@@ -1375,7 +1183,213 @@
         <w:t>Justify why you picked these set of states, and how they model the agent and its environment.</w:t>
       </w:r>
     </w:p>
-    <w:p/>
+    <w:p>
+      <w:pPr>
+        <w:rPr>
+          <w:lang w:eastAsia="zh-CN"/>
+        </w:rPr>
+      </w:pPr>
+    </w:p>
+    <w:p>
+      <w:pPr>
+        <w:rPr>
+          <w:rFonts w:hint="eastAsia"/>
+          <w:lang w:eastAsia="zh-CN"/>
+        </w:rPr>
+      </w:pPr>
+      <w:r>
+        <w:rPr>
+          <w:lang w:eastAsia="zh-CN"/>
+        </w:rPr>
+        <w:t xml:space="preserve">There are </w:t>
+      </w:r>
+      <w:r>
+        <w:rPr>
+          <w:lang w:eastAsia="zh-CN"/>
+        </w:rPr>
+        <w:t>three</w:t>
+      </w:r>
+      <w:r>
+        <w:rPr>
+          <w:lang w:eastAsia="zh-CN"/>
+        </w:rPr>
+        <w:t xml:space="preserve"> </w:t>
+      </w:r>
+      <w:r>
+        <w:rPr>
+          <w:lang w:eastAsia="zh-CN"/>
+        </w:rPr>
+        <w:t>places where we could find the</w:t>
+      </w:r>
+      <w:r>
+        <w:rPr>
+          <w:lang w:eastAsia="zh-CN"/>
+        </w:rPr>
+        <w:t xml:space="preserve"> state</w:t>
+      </w:r>
+      <w:r>
+        <w:rPr>
+          <w:lang w:eastAsia="zh-CN"/>
+        </w:rPr>
+        <w:t xml:space="preserve"> update</w:t>
+      </w:r>
+      <w:r>
+        <w:rPr>
+          <w:lang w:eastAsia="zh-CN"/>
+        </w:rPr>
+        <w:t xml:space="preserve">. The first is </w:t>
+      </w:r>
+      <w:r>
+        <w:rPr>
+          <w:lang w:eastAsia="zh-CN"/>
+        </w:rPr>
+        <w:t xml:space="preserve">next waypoint </w:t>
+      </w:r>
+      <w:r>
+        <w:rPr>
+          <w:lang w:eastAsia="zh-CN"/>
+        </w:rPr>
+        <w:t xml:space="preserve">output </w:t>
+      </w:r>
+      <w:r>
+        <w:rPr>
+          <w:lang w:eastAsia="zh-CN"/>
+        </w:rPr>
+        <w:t xml:space="preserve">from planner, </w:t>
+      </w:r>
+      <w:r>
+        <w:rPr>
+          <w:lang w:eastAsia="zh-CN"/>
+        </w:rPr>
+        <w:t>as</w:t>
+      </w:r>
+      <w:r>
+        <w:rPr>
+          <w:lang w:eastAsia="zh-CN"/>
+        </w:rPr>
+        <w:t xml:space="preserve"> </w:t>
+      </w:r>
+      <w:r>
+        <w:rPr>
+          <w:lang w:eastAsia="zh-CN"/>
+        </w:rPr>
+        <w:t>one action is complete</w:t>
+      </w:r>
+      <w:r>
+        <w:rPr>
+          <w:lang w:eastAsia="zh-CN"/>
+        </w:rPr>
+        <w:t xml:space="preserve">, and then the next waypoint begins. </w:t>
+      </w:r>
+      <w:r>
+        <w:rPr>
+          <w:lang w:eastAsia="zh-CN"/>
+        </w:rPr>
+        <w:t xml:space="preserve"> The second is often </w:t>
+      </w:r>
+      <w:r>
+        <w:rPr>
+          <w:lang w:eastAsia="zh-CN"/>
+        </w:rPr>
+        <w:t xml:space="preserve">in the process of intersection. </w:t>
+      </w:r>
+      <w:r>
+        <w:rPr>
+          <w:lang w:eastAsia="zh-CN"/>
+        </w:rPr>
+        <w:t xml:space="preserve">A cab needs to handle traffic </w:t>
+      </w:r>
+      <w:r>
+        <w:rPr>
+          <w:rFonts w:hint="eastAsia"/>
+          <w:lang w:eastAsia="zh-CN"/>
+        </w:rPr>
+        <w:t>lights and oncoming traffic</w:t>
+      </w:r>
+      <w:r>
+        <w:rPr>
+          <w:lang w:eastAsia="zh-CN"/>
+        </w:rPr>
+        <w:t xml:space="preserve"> so as to choose the right path and avoid accident</w:t>
+      </w:r>
+      <w:r>
+        <w:rPr>
+          <w:rFonts w:hint="eastAsia"/>
+          <w:lang w:eastAsia="zh-CN"/>
+        </w:rPr>
+        <w:t xml:space="preserve">. </w:t>
+      </w:r>
+      <w:r>
+        <w:rPr>
+          <w:lang w:eastAsia="zh-CN"/>
+        </w:rPr>
+        <w:t>The third is counting down the deadline.</w:t>
+      </w:r>
+      <w:r>
+        <w:rPr>
+          <w:lang w:eastAsia="zh-CN"/>
+        </w:rPr>
+        <w:t xml:space="preserve"> </w:t>
+      </w:r>
+    </w:p>
+    <w:p>
+      <w:pPr>
+        <w:rPr>
+          <w:rFonts w:hint="eastAsia"/>
+          <w:lang w:eastAsia="zh-CN"/>
+        </w:rPr>
+      </w:pPr>
+    </w:p>
+    <w:p>
+      <w:pPr>
+        <w:rPr>
+          <w:rFonts w:hint="eastAsia"/>
+          <w:lang w:eastAsia="zh-CN"/>
+        </w:rPr>
+      </w:pPr>
+      <w:r>
+        <w:rPr>
+          <w:rFonts w:hint="eastAsia"/>
+          <w:lang w:eastAsia="zh-CN"/>
+        </w:rPr>
+        <w:t>I</w:t>
+      </w:r>
+      <w:r>
+        <w:rPr>
+          <w:rFonts w:hint="eastAsia"/>
+          <w:lang w:eastAsia="zh-CN"/>
+        </w:rPr>
+        <w:t xml:space="preserve">n this </w:t>
+      </w:r>
+      <w:r>
+        <w:rPr>
+          <w:lang w:eastAsia="zh-CN"/>
+        </w:rPr>
+        <w:t xml:space="preserve">agent2.py, </w:t>
+      </w:r>
+      <w:r>
+        <w:rPr>
+          <w:rFonts w:hint="eastAsia"/>
+          <w:lang w:eastAsia="zh-CN"/>
+        </w:rPr>
+        <w:t>we are going to update</w:t>
+      </w:r>
+      <w:r>
+        <w:rPr>
+          <w:lang w:eastAsia="zh-CN"/>
+        </w:rPr>
+        <w:t xml:space="preserve"> the second one, the handling of traffic rules in the intersection</w:t>
+      </w:r>
+      <w:bookmarkStart w:id="0" w:name="_GoBack"/>
+      <w:bookmarkEnd w:id="0"/>
+      <w:r>
+        <w:rPr>
+          <w:rFonts w:hint="eastAsia"/>
+          <w:lang w:eastAsia="zh-CN"/>
+        </w:rPr>
+        <w:t>.</w:t>
+      </w:r>
+    </w:p>
     <w:p>
       <w:pPr>
         <w:pStyle w:val="Heading3"/>
@@ -1443,74 +1457,13 @@
         <w:pStyle w:val="NormalWeb"/>
         <w:shd w:val="clear" w:color="auto" w:fill="FFFFFF"/>
         <w:spacing w:before="0" w:beforeAutospacing="0" w:after="225" w:afterAutospacing="0" w:line="357" w:lineRule="atLeast"/>
-        <w:rPr>
-          <w:rFonts w:ascii="Helvetica Neue" w:hAnsi="Helvetica Neue"/>
-          <w:color w:val="303030"/>
-          <w:sz w:val="21"/>
-          <w:szCs w:val="21"/>
-        </w:rPr>
-      </w:pPr>
-      <w:r>
         <w:rPr>
           <w:rStyle w:val="Emphasis"/>
           <w:rFonts w:ascii="Helvetica Neue" w:hAnsi="Helvetica Neue"/>
           <w:color w:val="303030"/>
           <w:sz w:val="21"/>
           <w:szCs w:val="21"/>
-        </w:rPr>
-        <w:t>What changes do you notice in the agent’s behavior?</w:t>
-      </w:r>
-    </w:p>
-    <w:p>
-      <w:pPr>
-        <w:pStyle w:val="Heading3"/>
-        <w:shd w:val="clear" w:color="auto" w:fill="FFFFFF"/>
-        <w:spacing w:before="345" w:beforeAutospacing="0" w:after="173" w:afterAutospacing="0"/>
-        <w:rPr>
-          <w:rFonts w:ascii="Helvetica Neue" w:eastAsia="Times New Roman" w:hAnsi="Helvetica Neue"/>
-          <w:color w:val="303030"/>
-        </w:rPr>
-      </w:pPr>
-      <w:r>
-        <w:rPr>
-          <w:rFonts w:ascii="Helvetica Neue" w:eastAsia="Times New Roman" w:hAnsi="Helvetica Neue"/>
-          <w:color w:val="303030"/>
-        </w:rPr>
-        <w:t>Enhance the driving agent</w:t>
-      </w:r>
-    </w:p>
-    <w:p>
-      <w:pPr>
-        <w:pStyle w:val="NormalWeb"/>
-        <w:shd w:val="clear" w:color="auto" w:fill="FFFFFF"/>
-        <w:spacing w:before="0" w:beforeAutospacing="0" w:after="225" w:afterAutospacing="0" w:line="357" w:lineRule="atLeast"/>
-        <w:rPr>
-          <w:rFonts w:ascii="Helvetica Neue" w:hAnsi="Helvetica Neue"/>
-          <w:color w:val="303030"/>
-          <w:sz w:val="21"/>
-          <w:szCs w:val="21"/>
-        </w:rPr>
-      </w:pPr>
-      <w:r>
-        <w:rPr>
-          <w:rFonts w:ascii="Helvetica Neue" w:hAnsi="Helvetica Neue"/>
-          <w:color w:val="303030"/>
-          <w:sz w:val="21"/>
-          <w:szCs w:val="21"/>
-        </w:rPr>
-        <w:t>Apply the reinforcement learning techniques you have learnt, and tweak the parameters (e.g. learning rate, discount factor, action selection method, etc.), to improve the performance of your agent. Your goal is to get it to a point so that within 100 trials, the agent is able to learn a feasible policy - i.e. reach the destination within the allotted time, with net reward remaining positive.</w:t>
-      </w:r>
-    </w:p>
-    <w:p>
-      <w:pPr>
-        <w:pStyle w:val="NormalWeb"/>
-        <w:shd w:val="clear" w:color="auto" w:fill="FFFFFF"/>
-        <w:spacing w:before="0" w:beforeAutospacing="0" w:after="225" w:afterAutospacing="0" w:line="357" w:lineRule="atLeast"/>
-        <w:rPr>
-          <w:rFonts w:ascii="Helvetica Neue" w:hAnsi="Helvetica Neue"/>
-          <w:color w:val="303030"/>
-          <w:sz w:val="21"/>
-          <w:szCs w:val="21"/>
+          <w:lang w:eastAsia="zh-CN"/>
         </w:rPr>
       </w:pPr>
       <w:r>
@@ -1521,7 +1474,125 @@
           <w:sz w:val="21"/>
           <w:szCs w:val="21"/>
         </w:rPr>
-        <w:t>Report what changes you made to your basic implementation of Q-Learning to achieve the final version of the agent. How well does it perform?</w:t>
+        <w:t>What changes do you notice in the agent’s behavior?</w:t>
+      </w:r>
+    </w:p>
+    <w:p>
+      <w:pPr>
+        <w:widowControl w:val="0"/>
+        <w:autoSpaceDE w:val="0"/>
+        <w:autoSpaceDN w:val="0"/>
+        <w:adjustRightInd w:val="0"/>
+        <w:rPr>
+          <w:lang w:eastAsia="zh-CN"/>
+        </w:rPr>
+      </w:pPr>
+      <w:r>
+        <w:rPr>
+          <w:lang w:eastAsia="zh-CN"/>
+        </w:rPr>
+        <w:t>Q-Learning is implemented in it’s own class QLearn.py .</w:t>
+      </w:r>
+      <w:r>
+        <w:rPr>
+          <w:rFonts w:hint="eastAsia"/>
+          <w:lang w:eastAsia="zh-CN"/>
+        </w:rPr>
+        <w:t xml:space="preserve"> </w:t>
+      </w:r>
+      <w:r>
+        <w:rPr>
+          <w:lang w:eastAsia="zh-CN"/>
+        </w:rPr>
+        <w:t>We can notice that QLearning give to the agent a better appreciation</w:t>
+      </w:r>
+      <w:r>
+        <w:rPr>
+          <w:rFonts w:hint="eastAsia"/>
+          <w:lang w:eastAsia="zh-CN"/>
+        </w:rPr>
+        <w:t xml:space="preserve"> </w:t>
+      </w:r>
+      <w:r>
+        <w:rPr>
+          <w:lang w:eastAsia="zh-CN"/>
+        </w:rPr>
+        <w:t>of the world. He is learning the traffic lights rules and is trying the</w:t>
+      </w:r>
+      <w:r>
+        <w:rPr>
+          <w:rFonts w:hint="eastAsia"/>
+          <w:lang w:eastAsia="zh-CN"/>
+        </w:rPr>
+        <w:t xml:space="preserve"> </w:t>
+      </w:r>
+      <w:r>
+        <w:rPr>
+          <w:lang w:eastAsia="zh-CN"/>
+        </w:rPr>
+        <w:t>reach the destination.</w:t>
+      </w:r>
+    </w:p>
+    <w:p>
+      <w:pPr>
+        <w:widowControl w:val="0"/>
+        <w:autoSpaceDE w:val="0"/>
+        <w:autoSpaceDN w:val="0"/>
+        <w:adjustRightInd w:val="0"/>
+        <w:rPr>
+          <w:rFonts w:hint="eastAsia"/>
+          <w:lang w:eastAsia="zh-CN"/>
+        </w:rPr>
+      </w:pPr>
+      <w:r>
+        <w:rPr>
+          <w:lang w:eastAsia="zh-CN"/>
+        </w:rPr>
+        <w:t>For example, we can notice that the agent doesn’t choose to stay in</w:t>
+      </w:r>
+      <w:r>
+        <w:rPr>
+          <w:rFonts w:hint="eastAsia"/>
+          <w:lang w:eastAsia="zh-CN"/>
+        </w:rPr>
+        <w:t xml:space="preserve"> </w:t>
+      </w:r>
+      <w:r>
+        <w:rPr>
+          <w:lang w:eastAsia="zh-CN"/>
+        </w:rPr>
+        <w:t>position anymore in case of no traffic of green light. This is already anice improvment. We can also notice that the agent is not choosing</w:t>
+      </w:r>
+      <w:r>
+        <w:rPr>
+          <w:rFonts w:hint="eastAsia"/>
+          <w:lang w:eastAsia="zh-CN"/>
+        </w:rPr>
+        <w:t xml:space="preserve"> </w:t>
+      </w:r>
+      <w:r>
+        <w:rPr>
+          <w:lang w:eastAsia="zh-CN"/>
+        </w:rPr>
+        <w:t>the red light direction once he know the bad impact of this choice.</w:t>
+      </w:r>
+    </w:p>
+    <w:p>
+      <w:pPr>
+        <w:pStyle w:val="Heading3"/>
+        <w:shd w:val="clear" w:color="auto" w:fill="FFFFFF"/>
+        <w:spacing w:before="345" w:beforeAutospacing="0" w:after="173" w:afterAutospacing="0"/>
+        <w:rPr>
+          <w:rFonts w:ascii="Helvetica Neue" w:eastAsia="Times New Roman" w:hAnsi="Helvetica Neue"/>
+          <w:color w:val="303030"/>
+        </w:rPr>
+      </w:pPr>
+      <w:r>
+        <w:rPr>
+          <w:rFonts w:ascii="Helvetica Neue" w:eastAsia="Times New Roman" w:hAnsi="Helvetica Neue"/>
+          <w:color w:val="303030"/>
+        </w:rPr>
+        <w:t>Enhance the driving agent</w:t>
       </w:r>
     </w:p>
     <w:p>
@@ -1537,20 +1608,338 @@
         </w:rPr>
       </w:pPr>
       <w:r>
+        <w:rPr>
+          <w:rFonts w:ascii="Helvetica Neue" w:hAnsi="Helvetica Neue"/>
+          <w:color w:val="303030"/>
+          <w:sz w:val="21"/>
+          <w:szCs w:val="21"/>
+        </w:rPr>
+        <w:t>Apply the reinforcement learning techniques you have learnt, and tweak the parameters (e.g. learning rate, discount factor, action selection method, etc.), to improve the performance of your agent. Your goal is to get it to a point so that within 100 trials, the agent is able to learn a feasible policy - i.e. reach the destination within the allotted time, with net reward remaining positive.</w:t>
+      </w:r>
+    </w:p>
+    <w:p>
+      <w:pPr>
+        <w:pStyle w:val="NormalWeb"/>
+        <w:shd w:val="clear" w:color="auto" w:fill="FFFFFF"/>
+        <w:spacing w:before="0" w:beforeAutospacing="0" w:after="225" w:afterAutospacing="0" w:line="357" w:lineRule="atLeast"/>
         <w:rPr>
           <w:rStyle w:val="Emphasis"/>
           <w:rFonts w:ascii="Helvetica Neue" w:hAnsi="Helvetica Neue"/>
           <w:color w:val="303030"/>
           <w:sz w:val="21"/>
           <w:szCs w:val="21"/>
+          <w:lang w:eastAsia="zh-CN"/>
+        </w:rPr>
+      </w:pPr>
+      <w:r>
+        <w:rPr>
+          <w:rStyle w:val="Emphasis"/>
+          <w:rFonts w:ascii="Helvetica Neue" w:hAnsi="Helvetica Neue"/>
+          <w:color w:val="303030"/>
+          <w:sz w:val="21"/>
+          <w:szCs w:val="21"/>
+        </w:rPr>
+        <w:t>Report what changes you made to your basic implementation of Q-Learning to achieve the final version of the agent. How well does it perform?</w:t>
+      </w:r>
+    </w:p>
+    <w:p>
+      <w:pPr>
+        <w:widowControl w:val="0"/>
+        <w:autoSpaceDE w:val="0"/>
+        <w:autoSpaceDN w:val="0"/>
+        <w:adjustRightInd w:val="0"/>
+        <w:rPr>
+          <w:rFonts w:ascii="∑Ÿ'28ˇø\ÜÂ'1" w:hAnsi="∑Ÿ'28ˇø\ÜÂ'1" w:cs="∑Ÿ'28ˇø\ÜÂ'1"/>
+          <w:sz w:val="20"/>
+          <w:szCs w:val="20"/>
+        </w:rPr>
+      </w:pPr>
+      <w:r>
+        <w:rPr>
+          <w:rFonts w:ascii="∑Ÿ'28ˇø\ÜÂ'1" w:hAnsi="∑Ÿ'28ˇø\ÜÂ'1" w:cs="∑Ÿ'28ˇø\ÜÂ'1"/>
+          <w:sz w:val="20"/>
+          <w:szCs w:val="20"/>
+        </w:rPr>
+        <w:t>In this implementation we introduce exploration instead of the normal</w:t>
+      </w:r>
+    </w:p>
+    <w:p>
+      <w:pPr>
+        <w:widowControl w:val="0"/>
+        <w:autoSpaceDE w:val="0"/>
+        <w:autoSpaceDN w:val="0"/>
+        <w:adjustRightInd w:val="0"/>
+        <w:rPr>
+          <w:rFonts w:ascii="∑Ÿ'28ˇø\ÜÂ'1" w:hAnsi="∑Ÿ'28ˇø\ÜÂ'1" w:cs="∑Ÿ'28ˇø\ÜÂ'1"/>
+          <w:sz w:val="20"/>
+          <w:szCs w:val="20"/>
+        </w:rPr>
+      </w:pPr>
+      <w:r>
+        <w:rPr>
+          <w:rFonts w:ascii="∑Ÿ'28ˇø\ÜÂ'1" w:hAnsi="∑Ÿ'28ˇø\ÜÂ'1" w:cs="∑Ÿ'28ˇø\ÜÂ'1"/>
+          <w:sz w:val="20"/>
+          <w:szCs w:val="20"/>
+        </w:rPr>
+        <w:t>tactic of choosing the max Q value. An epsion  value has been</w:t>
+      </w:r>
+    </w:p>
+    <w:p>
+      <w:pPr>
+        <w:widowControl w:val="0"/>
+        <w:autoSpaceDE w:val="0"/>
+        <w:autoSpaceDN w:val="0"/>
+        <w:adjustRightInd w:val="0"/>
+        <w:rPr>
+          <w:rFonts w:ascii="∑Ÿ'28ˇø\ÜÂ'1" w:hAnsi="∑Ÿ'28ˇø\ÜÂ'1" w:cs="∑Ÿ'28ˇø\ÜÂ'1"/>
+          <w:sz w:val="20"/>
+          <w:szCs w:val="20"/>
+        </w:rPr>
+      </w:pPr>
+      <w:r>
+        <w:rPr>
+          <w:rFonts w:ascii="∑Ÿ'28ˇø\ÜÂ'1" w:hAnsi="∑Ÿ'28ˇø\ÜÂ'1" w:cs="∑Ÿ'28ˇø\ÜÂ'1"/>
+          <w:sz w:val="20"/>
+          <w:szCs w:val="20"/>
+        </w:rPr>
+        <w:t>added so that we generate a random number. If that value is less</w:t>
+      </w:r>
+    </w:p>
+    <w:p>
+      <w:pPr>
+        <w:widowControl w:val="0"/>
+        <w:autoSpaceDE w:val="0"/>
+        <w:autoSpaceDN w:val="0"/>
+        <w:adjustRightInd w:val="0"/>
+        <w:rPr>
+          <w:rFonts w:ascii="∑Ÿ'28ˇø\ÜÂ'1" w:hAnsi="∑Ÿ'28ˇø\ÜÂ'1" w:cs="∑Ÿ'28ˇø\ÜÂ'1"/>
+          <w:sz w:val="20"/>
+          <w:szCs w:val="20"/>
+        </w:rPr>
+      </w:pPr>
+      <w:r>
+        <w:rPr>
+          <w:rFonts w:ascii="∑Ÿ'28ˇø\ÜÂ'1" w:hAnsi="∑Ÿ'28ˇø\ÜÂ'1" w:cs="∑Ÿ'28ˇø\ÜÂ'1"/>
+          <w:sz w:val="20"/>
+          <w:szCs w:val="20"/>
+        </w:rPr>
+        <w:t>than epsion , a random action is choosen, otherwise, the max q value</w:t>
+      </w:r>
+    </w:p>
+    <w:p>
+      <w:pPr>
+        <w:widowControl w:val="0"/>
+        <w:autoSpaceDE w:val="0"/>
+        <w:autoSpaceDN w:val="0"/>
+        <w:adjustRightInd w:val="0"/>
+        <w:rPr>
+          <w:rFonts w:ascii="∑Ÿ'28ˇø\ÜÂ'1" w:hAnsi="∑Ÿ'28ˇø\ÜÂ'1" w:cs="∑Ÿ'28ˇø\ÜÂ'1"/>
+          <w:sz w:val="20"/>
+          <w:szCs w:val="20"/>
+        </w:rPr>
+      </w:pPr>
+      <w:r>
+        <w:rPr>
+          <w:rFonts w:ascii="∑Ÿ'28ˇø\ÜÂ'1" w:hAnsi="∑Ÿ'28ˇø\ÜÂ'1" w:cs="∑Ÿ'28ˇø\ÜÂ'1"/>
+          <w:sz w:val="20"/>
+          <w:szCs w:val="20"/>
+        </w:rPr>
+        <w:t>is selected from the Q table.</w:t>
+      </w:r>
+    </w:p>
+    <w:p>
+      <w:pPr>
+        <w:widowControl w:val="0"/>
+        <w:autoSpaceDE w:val="0"/>
+        <w:autoSpaceDN w:val="0"/>
+        <w:adjustRightInd w:val="0"/>
+        <w:rPr>
+          <w:rFonts w:ascii="∑Ÿ'28ˇø\ÜÂ'1" w:hAnsi="∑Ÿ'28ˇø\ÜÂ'1" w:cs="∑Ÿ'28ˇø\ÜÂ'1"/>
+          <w:sz w:val="20"/>
+          <w:szCs w:val="20"/>
+        </w:rPr>
+      </w:pPr>
+      <w:r>
+        <w:rPr>
+          <w:rFonts w:ascii="∑Ÿ'28ˇø\ÜÂ'1" w:hAnsi="∑Ÿ'28ˇø\ÜÂ'1" w:cs="∑Ÿ'28ˇø\ÜÂ'1"/>
+          <w:sz w:val="20"/>
+          <w:szCs w:val="20"/>
+        </w:rPr>
+        <w:t>In order to avoid the problem of picking a random move even if we</w:t>
+      </w:r>
+    </w:p>
+    <w:p>
+      <w:pPr>
+        <w:widowControl w:val="0"/>
+        <w:autoSpaceDE w:val="0"/>
+        <w:autoSpaceDN w:val="0"/>
+        <w:adjustRightInd w:val="0"/>
+        <w:rPr>
+          <w:rFonts w:ascii="∑Ÿ'28ˇø\ÜÂ'1" w:hAnsi="∑Ÿ'28ˇø\ÜÂ'1" w:cs="∑Ÿ'28ˇø\ÜÂ'1"/>
+          <w:sz w:val="20"/>
+          <w:szCs w:val="20"/>
+        </w:rPr>
+      </w:pPr>
+      <w:r>
+        <w:rPr>
+          <w:rFonts w:ascii="∑Ÿ'28ˇø\ÜÂ'1" w:hAnsi="∑Ÿ'28ˇø\ÜÂ'1" w:cs="∑Ÿ'28ˇø\ÜÂ'1"/>
+          <w:sz w:val="20"/>
+          <w:szCs w:val="20"/>
+        </w:rPr>
+        <w:t>know for sure the best option, a special logic has been implemented</w:t>
+      </w:r>
+    </w:p>
+    <w:p>
+      <w:pPr>
+        <w:widowControl w:val="0"/>
+        <w:autoSpaceDE w:val="0"/>
+        <w:autoSpaceDN w:val="0"/>
+        <w:adjustRightInd w:val="0"/>
+        <w:rPr>
+          <w:rFonts w:ascii="∑Ÿ'28ˇø\ÜÂ'1" w:hAnsi="∑Ÿ'28ˇø\ÜÂ'1" w:cs="∑Ÿ'28ˇø\ÜÂ'1"/>
+          <w:sz w:val="20"/>
+          <w:szCs w:val="20"/>
+        </w:rPr>
+      </w:pPr>
+      <w:r>
+        <w:rPr>
+          <w:rFonts w:ascii="∑Ÿ'28ˇø\ÜÂ'1" w:hAnsi="∑Ÿ'28ˇø\ÜÂ'1" w:cs="∑Ÿ'28ˇø\ÜÂ'1"/>
+          <w:sz w:val="20"/>
+          <w:szCs w:val="20"/>
+        </w:rPr>
+        <w:t>to cover this case.</w:t>
+      </w:r>
+    </w:p>
+    <w:p>
+      <w:pPr>
+        <w:widowControl w:val="0"/>
+        <w:autoSpaceDE w:val="0"/>
+        <w:autoSpaceDN w:val="0"/>
+        <w:adjustRightInd w:val="0"/>
+        <w:rPr>
+          <w:rFonts w:ascii="∑Ÿ'28ˇø\ÜÂ'1" w:hAnsi="∑Ÿ'28ˇø\ÜÂ'1" w:cs="∑Ÿ'28ˇø\ÜÂ'1"/>
+          <w:sz w:val="20"/>
+          <w:szCs w:val="20"/>
+        </w:rPr>
+      </w:pPr>
+      <w:r>
+        <w:rPr>
+          <w:rFonts w:ascii="∑Ÿ'28ˇø\ÜÂ'1" w:hAnsi="∑Ÿ'28ˇø\ÜÂ'1" w:cs="∑Ÿ'28ˇø\ÜÂ'1"/>
+          <w:sz w:val="20"/>
+          <w:szCs w:val="20"/>
+        </w:rPr>
+        <w:t>If the randomly generated value is less than epsilon , then randomly</w:t>
+      </w:r>
+    </w:p>
+    <w:p>
+      <w:pPr>
+        <w:widowControl w:val="0"/>
+        <w:autoSpaceDE w:val="0"/>
+        <w:autoSpaceDN w:val="0"/>
+        <w:adjustRightInd w:val="0"/>
+        <w:rPr>
+          <w:rFonts w:ascii="∑Ÿ'28ˇø\ÜÂ'1" w:hAnsi="∑Ÿ'28ˇø\ÜÂ'1" w:cs="∑Ÿ'28ˇø\ÜÂ'1"/>
+          <w:sz w:val="20"/>
+          <w:szCs w:val="20"/>
+        </w:rPr>
+      </w:pPr>
+      <w:r>
+        <w:rPr>
+          <w:rFonts w:ascii="∑Ÿ'28ˇø\ÜÂ'1" w:hAnsi="∑Ÿ'28ˇø\ÜÂ'1" w:cs="∑Ÿ'28ˇø\ÜÂ'1"/>
+          <w:sz w:val="20"/>
+          <w:szCs w:val="20"/>
+        </w:rPr>
+        <w:t>add values to the q values for this state, scaled by the maximum q</w:t>
+      </w:r>
+    </w:p>
+    <w:p>
+      <w:pPr>
+        <w:widowControl w:val="0"/>
+        <w:autoSpaceDE w:val="0"/>
+        <w:autoSpaceDN w:val="0"/>
+        <w:adjustRightInd w:val="0"/>
+        <w:rPr>
+          <w:rFonts w:ascii="∑Ÿ'28ˇø\ÜÂ'1" w:hAnsi="∑Ÿ'28ˇø\ÜÂ'1" w:cs="∑Ÿ'28ˇø\ÜÂ'1"/>
+          <w:sz w:val="20"/>
+          <w:szCs w:val="20"/>
+        </w:rPr>
+      </w:pPr>
+      <w:r>
+        <w:rPr>
+          <w:rFonts w:ascii="∑Ÿ'28ˇø\ÜÂ'1" w:hAnsi="∑Ÿ'28ˇø\ÜÂ'1" w:cs="∑Ÿ'28ˇø\ÜÂ'1"/>
+          <w:sz w:val="20"/>
+          <w:szCs w:val="20"/>
+        </w:rPr>
+        <w:t>value of this state. In this way, exploration is added, but we’re still</w:t>
+      </w:r>
+    </w:p>
+    <w:p>
+      <w:pPr>
+        <w:widowControl w:val="0"/>
+        <w:autoSpaceDE w:val="0"/>
+        <w:autoSpaceDN w:val="0"/>
+        <w:adjustRightInd w:val="0"/>
+        <w:rPr>
+          <w:rFonts w:ascii="∑Ÿ'28ˇø\ÜÂ'1" w:hAnsi="∑Ÿ'28ˇø\ÜÂ'1" w:cs="∑Ÿ'28ˇø\ÜÂ'1"/>
+          <w:sz w:val="20"/>
+          <w:szCs w:val="20"/>
+        </w:rPr>
+      </w:pPr>
+      <w:r>
+        <w:rPr>
+          <w:rFonts w:ascii="∑Ÿ'28ˇø\ÜÂ'1" w:hAnsi="∑Ÿ'28ˇø\ÜÂ'1" w:cs="∑Ÿ'28ˇø\ÜÂ'1"/>
+          <w:sz w:val="20"/>
+          <w:szCs w:val="20"/>
+        </w:rPr>
+        <w:t>using the learned q values as a basis for choosing the action, rather</w:t>
+      </w:r>
+    </w:p>
+    <w:p>
+      <w:pPr>
+        <w:pStyle w:val="NormalWeb"/>
+        <w:shd w:val="clear" w:color="auto" w:fill="FFFFFF"/>
+        <w:spacing w:before="0" w:beforeAutospacing="0" w:after="225" w:afterAutospacing="0" w:line="357" w:lineRule="atLeast"/>
+        <w:rPr>
+          <w:rFonts w:ascii="Helvetica Neue" w:hAnsi="Helvetica Neue" w:hint="eastAsia"/>
+          <w:color w:val="303030"/>
+          <w:sz w:val="21"/>
+          <w:szCs w:val="21"/>
+          <w:lang w:eastAsia="zh-CN"/>
+        </w:rPr>
+      </w:pPr>
+      <w:r>
+        <w:rPr>
+          <w:rFonts w:ascii="∑Ÿ'28ˇø\ÜÂ'1" w:hAnsi="∑Ÿ'28ˇø\ÜÂ'1" w:cs="∑Ÿ'28ˇø\ÜÂ'1"/>
+          <w:sz w:val="20"/>
+          <w:szCs w:val="20"/>
+        </w:rPr>
+        <w:t>than just randomly choosing an action completely at random.</w:t>
+      </w:r>
+    </w:p>
+    <w:p>
+      <w:pPr>
+        <w:pStyle w:val="NormalWeb"/>
+        <w:shd w:val="clear" w:color="auto" w:fill="FFFFFF"/>
+        <w:spacing w:before="0" w:beforeAutospacing="0" w:after="225" w:afterAutospacing="0" w:line="357" w:lineRule="atLeast"/>
+        <w:rPr>
+          <w:rFonts w:ascii="Helvetica Neue" w:hAnsi="Helvetica Neue"/>
+          <w:color w:val="303030"/>
+          <w:sz w:val="21"/>
+          <w:szCs w:val="21"/>
+        </w:rPr>
+      </w:pPr>
+      <w:r>
+        <w:rPr>
+          <w:rStyle w:val="Emphasis"/>
+          <w:rFonts w:ascii="Helvetica Neue" w:hAnsi="Helvetica Neue"/>
+          <w:color w:val="303030"/>
+          <w:sz w:val="21"/>
+          <w:szCs w:val="21"/>
         </w:rPr>
         <w:t>Does your agent get close to finding an optimal policy, i.e. reach the destination in the minimum possible time, and not incur any penalties?</w:t>
       </w:r>
     </w:p>
-    <w:p>
-      <w:bookmarkStart w:id="0" w:name="_GoBack"/>
-      <w:bookmarkEnd w:id="0"/>
-    </w:p>
+    <w:p/>
     <w:sectPr>
       <w:pgSz w:w="11894" w:h="16834"/>
       <w:pgMar w:top="1440" w:right="1440" w:bottom="1440" w:left="1440" w:header="720" w:footer="720" w:gutter="0"/>
@@ -1723,7 +2112,7 @@
   <w:docDefaults>
     <w:rPrDefault>
       <w:rPr>
-        <w:rFonts w:asciiTheme="minorHAnsi" w:eastAsiaTheme="minorHAnsi" w:hAnsiTheme="minorHAnsi" w:cstheme="minorBidi"/>
+        <w:rFonts w:asciiTheme="minorHAnsi" w:eastAsia="宋体" w:hAnsiTheme="minorHAnsi" w:cstheme="minorBidi"/>
         <w:sz w:val="24"/>
         <w:szCs w:val="24"/>
         <w:lang w:val="en-US" w:eastAsia="en-US" w:bidi="ar-SA"/>

</xml_diff>